<commit_message>
Added sample code (not finished)
</commit_message>
<xml_diff>
--- a/Exercises/7A/Exercise 7.docx
+++ b/Exercises/7A/Exercise 7.docx
@@ -3951,7 +3951,7 @@
                           <w:rPr>
                             <w:rFonts w:ascii="Cambria Math" w:hAnsi="Cambria Math"/>
                           </w:rPr>
-                          <m:t>σ</m:t>
+                          <m:t>s</m:t>
                         </m:r>
                         <m:d>
                           <m:dPr>
@@ -3967,7 +3967,13 @@
                               <w:rPr>
                                 <w:rFonts w:ascii="Cambria Math" w:hAnsi="Cambria Math"/>
                               </w:rPr>
-                              <m:t>1-σ</m:t>
+                              <m:t>1-</m:t>
+                            </m:r>
+                            <m:r>
+                              <w:rPr>
+                                <w:rFonts w:ascii="Cambria Math" w:hAnsi="Cambria Math"/>
+                              </w:rPr>
+                              <m:t>s</m:t>
                             </m:r>
                           </m:e>
                         </m:d>
@@ -3979,7 +3985,13 @@
                   <w:rPr>
                     <w:rFonts w:ascii="Cambria Math" w:hAnsi="Cambria Math"/>
                   </w:rPr>
-                  <m:t>dσ</m:t>
+                  <m:t>d</m:t>
+                </m:r>
+                <m:r>
+                  <w:rPr>
+                    <w:rFonts w:ascii="Cambria Math" w:hAnsi="Cambria Math"/>
+                  </w:rPr>
+                  <m:t>s</m:t>
                 </m:r>
               </m:e>
             </m:mr>
@@ -4071,7 +4083,7 @@
                               <w:rPr>
                                 <w:rFonts w:ascii="Cambria Math" w:hAnsi="Cambria Math"/>
                               </w:rPr>
-                              <m:t>σ</m:t>
+                              <m:t>s</m:t>
                             </m:r>
                           </m:e>
                           <m:sup>
@@ -4107,7 +4119,7 @@
                                   <w:rPr>
                                     <w:rFonts w:ascii="Cambria Math" w:hAnsi="Cambria Math"/>
                                   </w:rPr>
-                                  <m:t>σ</m:t>
+                                  <m:t>s</m:t>
                                 </m:r>
                               </m:e>
                               <m:sup>
@@ -4135,7 +4147,13 @@
                   <w:rPr>
                     <w:rFonts w:ascii="Cambria Math" w:hAnsi="Cambria Math"/>
                   </w:rPr>
-                  <m:t>dσ</m:t>
+                  <m:t>d</m:t>
+                </m:r>
+                <m:r>
+                  <w:rPr>
+                    <w:rFonts w:ascii="Cambria Math" w:hAnsi="Cambria Math"/>
+                  </w:rPr>
+                  <m:t>s</m:t>
                 </m:r>
               </m:e>
             </m:mr>
@@ -4173,7 +4191,7 @@
               <w:rPr>
                 <w:rFonts w:ascii="Cambria Math" w:hAnsi="Cambria Math"/>
               </w:rPr>
-              <m:t>σ</m:t>
+              <m:t>s</m:t>
             </m:r>
           </m:e>
           <m:sup>
@@ -4258,7 +4276,13 @@
                       <w:rPr>
                         <w:rFonts w:ascii="Cambria Math" w:hAnsi="Cambria Math"/>
                       </w:rPr>
-                      <m:t>dσ</m:t>
+                      <m:t>d</m:t>
+                    </m:r>
+                    <m:r>
+                      <w:rPr>
+                        <w:rFonts w:ascii="Cambria Math" w:hAnsi="Cambria Math"/>
+                      </w:rPr>
+                      <m:t>s</m:t>
                     </m:r>
                   </m:den>
                 </m:f>
@@ -4284,7 +4308,7 @@
                       <w:rPr>
                         <w:rFonts w:ascii="Cambria Math" w:hAnsi="Cambria Math"/>
                       </w:rPr>
-                      <m:t>σ</m:t>
+                      <m:t>s</m:t>
                     </m:r>
                   </m:e>
                   <m:sup>
@@ -4328,7 +4352,7 @@
                       <w:rPr>
                         <w:rFonts w:ascii="Cambria Math" w:hAnsi="Cambria Math"/>
                       </w:rPr>
-                      <m:t>σ</m:t>
+                      <m:t>s</m:t>
                     </m:r>
                   </m:e>
                   <m:sup>
@@ -4352,7 +4376,13 @@
                   <w:rPr>
                     <w:rFonts w:ascii="Cambria Math" w:hAnsi="Cambria Math"/>
                   </w:rPr>
-                  <m:t>=dσ</m:t>
+                  <m:t>=d</m:t>
+                </m:r>
+                <m:r>
+                  <w:rPr>
+                    <w:rFonts w:ascii="Cambria Math" w:hAnsi="Cambria Math"/>
+                  </w:rPr>
+                  <m:t>s</m:t>
                 </m:r>
               </m:e>
             </m:mr>
@@ -4510,7 +4540,7 @@
                               <w:rPr>
                                 <w:rFonts w:ascii="Cambria Math" w:hAnsi="Cambria Math"/>
                               </w:rPr>
-                              <m:t>σ</m:t>
+                              <m:t>s</m:t>
                             </m:r>
                           </m:e>
                           <m:sup>
@@ -4546,7 +4576,7 @@
                       <w:rPr>
                         <w:rFonts w:ascii="Cambria Math" w:hAnsi="Cambria Math"/>
                       </w:rPr>
-                      <m:t>σ</m:t>
+                      <m:t>s</m:t>
                     </m:r>
                   </m:e>
                   <m:sup>
@@ -7693,8 +7723,6 @@
               </w:rPr>
               <w:t xml:space="preserve">this </w:t>
             </w:r>
-            <w:bookmarkStart w:id="1" w:name="_GoBack"/>
-            <w:bookmarkEnd w:id="1"/>
             <w:r>
               <w:rPr>
                 <w:rFonts w:eastAsiaTheme="minorEastAsia"/>
@@ -9021,7 +9049,7 @@
         <w:rPr>
           <w:rFonts w:eastAsiaTheme="minorEastAsia"/>
         </w:rPr>
-        <w:t xml:space="preserve"> clusters our binary dataset into a circular manner.</w:t>
+        <w:t xml:space="preserve"> clusters our binary dataset in a circular manner.</w:t>
       </w:r>
     </w:p>
     <w:p>
@@ -9029,6 +9057,9 @@
         <w:keepNext/>
       </w:pPr>
       <w:r>
+        <w:rPr>
+          <w:noProof/>
+        </w:rPr>
         <w:drawing>
           <wp:inline distT="0" distB="0" distL="0" distR="0" wp14:anchorId="7D4638CD" wp14:editId="09FE0178">
             <wp:extent cx="3600450" cy="2676525"/>
@@ -9079,14 +9110,36 @@
       <w:r>
         <w:t xml:space="preserve">Figure </w:t>
       </w:r>
-      <w:fldSimple w:instr=" SEQ Figure \* ARABIC ">
-        <w:r>
-          <w:rPr>
-            <w:noProof/>
-          </w:rPr>
-          <w:t>2</w:t>
-        </w:r>
-      </w:fldSimple>
+      <w:r>
+        <w:rPr>
+          <w:noProof/>
+        </w:rPr>
+        <w:fldChar w:fldCharType="begin"/>
+      </w:r>
+      <w:r>
+        <w:rPr>
+          <w:noProof/>
+        </w:rPr>
+        <w:instrText xml:space="preserve"> SEQ Figure \* ARABIC </w:instrText>
+      </w:r>
+      <w:r>
+        <w:rPr>
+          <w:noProof/>
+        </w:rPr>
+        <w:fldChar w:fldCharType="separate"/>
+      </w:r>
+      <w:r>
+        <w:rPr>
+          <w:noProof/>
+        </w:rPr>
+        <w:t>2</w:t>
+      </w:r>
+      <w:r>
+        <w:rPr>
+          <w:noProof/>
+        </w:rPr>
+        <w:fldChar w:fldCharType="end"/>
+      </w:r>
       <w:r>
         <w:t xml:space="preserve"> Nonlinear basis functions allow us to create nonlinear boundaries.</w:t>
       </w:r>
@@ -9117,9 +9170,6 @@
           </m:e>
           <m:sup>
             <m:r>
-              <m:rPr>
-                <m:sty m:val="p"/>
-              </m:rPr>
               <w:rPr>
                 <w:rFonts w:ascii="Cambria Math" w:eastAsia="Cambria Math" w:hAnsi="Cambria Math" w:cs="Cambria Math"/>
               </w:rPr>
@@ -9129,7 +9179,7 @@
         </m:sSup>
         <m:r>
           <m:rPr>
-            <m:sty m:val="b"/>
+            <m:sty m:val="bi"/>
           </m:rPr>
           <w:rPr>
             <w:rFonts w:ascii="Cambria Math" w:eastAsia="Cambria Math" w:hAnsi="Cambria Math" w:cs="Cambria Math"/>
@@ -9171,7 +9221,7 @@
               <m:sub>
                 <m:r>
                   <m:rPr>
-                    <m:sty m:val="b"/>
+                    <m:sty m:val="bi"/>
                   </m:rPr>
                   <w:rPr>
                     <w:rFonts w:ascii="Cambria Math" w:eastAsia="Cambria Math" w:hAnsi="Cambria Math" w:cs="Cambria Math"/>
@@ -9184,7 +9234,7 @@
         </m:d>
         <m:r>
           <m:rPr>
-            <m:sty m:val="b"/>
+            <m:sty m:val="bi"/>
           </m:rPr>
           <w:rPr>
             <w:rFonts w:ascii="Cambria Math" w:eastAsia="Cambria Math" w:hAnsi="Cambria Math" w:cs="Cambria Math"/>
@@ -9210,9 +9260,6 @@
           </m:e>
           <m:sub>
             <m:r>
-              <m:rPr>
-                <m:sty m:val="p"/>
-              </m:rPr>
               <w:rPr>
                 <w:rFonts w:ascii="Cambria Math" w:eastAsia="Cambria Math" w:hAnsi="Cambria Math" w:cs="Cambria Math"/>
               </w:rPr>
@@ -9221,9 +9268,6 @@
           </m:sub>
         </m:sSub>
         <m:r>
-          <m:rPr>
-            <m:sty m:val="p"/>
-          </m:rPr>
           <w:rPr>
             <w:rFonts w:ascii="Cambria Math" w:eastAsia="Cambria Math" w:hAnsi="Cambria Math" w:cs="Cambria Math"/>
           </w:rPr>
@@ -9258,9 +9302,6 @@
               </m:e>
               <m:sub>
                 <m:r>
-                  <m:rPr>
-                    <m:sty m:val="p"/>
-                  </m:rPr>
                   <w:rPr>
                     <w:rFonts w:ascii="Cambria Math" w:eastAsia="Cambria Math" w:hAnsi="Cambria Math" w:cs="Cambria Math"/>
                   </w:rPr>
@@ -9269,9 +9310,6 @@
               </m:sub>
             </m:sSub>
             <m:r>
-              <m:rPr>
-                <m:sty m:val="p"/>
-              </m:rPr>
               <w:rPr>
                 <w:rFonts w:ascii="Cambria Math" w:eastAsia="Cambria Math" w:hAnsi="Cambria Math" w:cs="Cambria Math"/>
               </w:rPr>
@@ -9280,9 +9318,6 @@
           </m:e>
           <m:sub>
             <m:r>
-              <m:rPr>
-                <m:sty m:val="p"/>
-              </m:rPr>
               <w:rPr>
                 <w:rFonts w:ascii="Cambria Math" w:eastAsia="Cambria Math" w:hAnsi="Cambria Math" w:cs="Cambria Math"/>
               </w:rPr>
@@ -9291,9 +9326,6 @@
           </m:sub>
           <m:sup>
             <m:r>
-              <m:rPr>
-                <m:sty m:val="p"/>
-              </m:rPr>
               <w:rPr>
                 <w:rFonts w:ascii="Cambria Math" w:eastAsia="Cambria Math" w:hAnsi="Cambria Math" w:cs="Cambria Math"/>
               </w:rPr>
@@ -9302,9 +9334,6 @@
           </m:sup>
         </m:sSubSup>
         <m:r>
-          <m:rPr>
-            <m:sty m:val="p"/>
-          </m:rPr>
           <w:rPr>
             <w:rFonts w:ascii="Cambria Math" w:eastAsia="Cambria Math" w:hAnsi="Cambria Math" w:cs="Cambria Math"/>
           </w:rPr>
@@ -9339,9 +9368,6 @@
               </m:e>
               <m:sub>
                 <m:r>
-                  <m:rPr>
-                    <m:sty m:val="p"/>
-                  </m:rPr>
                   <w:rPr>
                     <w:rFonts w:ascii="Cambria Math" w:eastAsia="Cambria Math" w:hAnsi="Cambria Math" w:cs="Cambria Math"/>
                   </w:rPr>
@@ -9350,9 +9376,6 @@
               </m:sub>
             </m:sSub>
             <m:r>
-              <m:rPr>
-                <m:sty m:val="p"/>
-              </m:rPr>
               <w:rPr>
                 <w:rFonts w:ascii="Cambria Math" w:eastAsia="Cambria Math" w:hAnsi="Cambria Math" w:cs="Cambria Math"/>
               </w:rPr>
@@ -9361,9 +9384,6 @@
           </m:e>
           <m:sub>
             <m:r>
-              <m:rPr>
-                <m:sty m:val="p"/>
-              </m:rPr>
               <w:rPr>
                 <w:rFonts w:ascii="Cambria Math" w:eastAsia="Cambria Math" w:hAnsi="Cambria Math" w:cs="Cambria Math"/>
               </w:rPr>
@@ -9372,9 +9392,6 @@
           </m:sub>
           <m:sup>
             <m:r>
-              <m:rPr>
-                <m:sty m:val="p"/>
-              </m:rPr>
               <w:rPr>
                 <w:rFonts w:ascii="Cambria Math" w:eastAsia="Cambria Math" w:hAnsi="Cambria Math" w:cs="Cambria Math"/>
               </w:rPr>
@@ -9618,13 +9635,7 @@
                   <w:rPr>
                     <w:rFonts w:ascii="Cambria Math" w:hAnsi="Cambria Math"/>
                   </w:rPr>
-                  <m:t>&gt;0</m:t>
-                </m:r>
-                <m:r>
-                  <w:rPr>
-                    <w:rFonts w:ascii="Cambria Math" w:hAnsi="Cambria Math"/>
-                  </w:rPr>
-                  <m:t xml:space="preserve"> if </m:t>
+                  <m:t xml:space="preserve">&gt;0 if </m:t>
                 </m:r>
                 <m:sSub>
                   <m:sSubPr>
@@ -9656,13 +9667,7 @@
                   <w:rPr>
                     <w:rFonts w:ascii="Cambria Math" w:hAnsi="Cambria Math"/>
                   </w:rPr>
-                  <m:t>=1</m:t>
-                </m:r>
-                <m:r>
-                  <w:rPr>
-                    <w:rFonts w:ascii="Cambria Math" w:hAnsi="Cambria Math"/>
-                  </w:rPr>
-                  <m:t>,</m:t>
+                  <m:t>=1,</m:t>
                 </m:r>
               </m:e>
             </m:mr>
@@ -9757,19 +9762,7 @@
                   <w:rPr>
                     <w:rFonts w:ascii="Cambria Math" w:hAnsi="Cambria Math"/>
                   </w:rPr>
-                  <m:t>&lt;</m:t>
-                </m:r>
-                <m:r>
-                  <w:rPr>
-                    <w:rFonts w:ascii="Cambria Math" w:hAnsi="Cambria Math"/>
-                  </w:rPr>
-                  <m:t>0</m:t>
-                </m:r>
-                <m:r>
-                  <w:rPr>
-                    <w:rFonts w:ascii="Cambria Math" w:hAnsi="Cambria Math"/>
-                  </w:rPr>
-                  <m:t xml:space="preserve"> if </m:t>
+                  <m:t xml:space="preserve">&lt;0 if </m:t>
                 </m:r>
                 <m:sSub>
                   <m:sSubPr>
@@ -9801,13 +9794,7 @@
                   <w:rPr>
                     <w:rFonts w:ascii="Cambria Math" w:hAnsi="Cambria Math"/>
                   </w:rPr>
-                  <m:t>=</m:t>
-                </m:r>
-                <m:r>
-                  <w:rPr>
-                    <w:rFonts w:ascii="Cambria Math" w:hAnsi="Cambria Math"/>
-                  </w:rPr>
-                  <m:t>0</m:t>
+                  <m:t>=0</m:t>
                 </m:r>
               </m:e>
             </m:mr>
@@ -10704,19 +10691,7 @@
                       <w:rPr>
                         <w:rFonts w:ascii="Cambria Math" w:hAnsi="Cambria Math"/>
                       </w:rPr>
-                      <m:t>+∞</m:t>
-                    </m:r>
-                    <m:r>
-                      <w:rPr>
-                        <w:rFonts w:ascii="Cambria Math" w:hAnsi="Cambria Math"/>
-                      </w:rPr>
-                      <m:t xml:space="preserve">,  if </m:t>
-                    </m:r>
-                    <m:r>
-                      <w:rPr>
-                        <w:rFonts w:ascii="Cambria Math" w:hAnsi="Cambria Math"/>
-                      </w:rPr>
-                      <m:t>α∈</m:t>
+                      <m:t>+∞,  if α∈</m:t>
                     </m:r>
                     <m:d>
                       <m:dPr>
@@ -10771,25 +10746,7 @@
                       <w:rPr>
                         <w:rFonts w:ascii="Cambria Math" w:hAnsi="Cambria Math"/>
                       </w:rPr>
-                      <m:t>-∞</m:t>
-                    </m:r>
-                    <m:r>
-                      <w:rPr>
-                        <w:rFonts w:ascii="Cambria Math" w:hAnsi="Cambria Math"/>
-                      </w:rPr>
-                      <m:t>,</m:t>
-                    </m:r>
-                    <m:r>
-                      <w:rPr>
-                        <w:rFonts w:ascii="Cambria Math" w:hAnsi="Cambria Math"/>
-                      </w:rPr>
-                      <m:t xml:space="preserve"> </m:t>
-                    </m:r>
-                    <m:r>
-                      <w:rPr>
-                        <w:rFonts w:ascii="Cambria Math" w:hAnsi="Cambria Math"/>
-                      </w:rPr>
-                      <m:t xml:space="preserve"> if  α∈</m:t>
+                      <m:t>-∞,  if  α∈</m:t>
                     </m:r>
                     <m:d>
                       <m:dPr>
@@ -10872,13 +10829,7 @@
               <w:outlineLvl w:val="0"/>
             </w:pPr>
             <w:r>
-              <w:t>7A-</w:t>
-            </w:r>
-            <w:r>
-              <w:t>5</w:t>
-            </w:r>
-            <w:r>
-              <w:t>.</w:t>
+              <w:t>7A-5.</w:t>
             </w:r>
           </w:p>
           <w:p>
@@ -10904,6 +10855,7 @@
       <w:r>
         <w:rPr>
           <w:rFonts w:eastAsiaTheme="minorEastAsia"/>
+          <w:noProof/>
         </w:rPr>
         <w:drawing>
           <wp:inline distT="0" distB="0" distL="0" distR="0" wp14:anchorId="4EC2D2A5" wp14:editId="2317F3D0">
@@ -10955,24 +10907,14 @@
       <w:r>
         <w:t xml:space="preserve">Figure </w:t>
       </w:r>
-      <w:r>
-        <w:fldChar w:fldCharType="begin"/>
-      </w:r>
-      <w:r>
-        <w:instrText xml:space="preserve"> SEQ Figure \* ARABIC </w:instrText>
-      </w:r>
-      <w:r>
-        <w:fldChar w:fldCharType="separate"/>
-      </w:r>
-      <w:r>
-        <w:rPr>
-          <w:noProof/>
-        </w:rPr>
-        <w:t>3</w:t>
-      </w:r>
-      <w:r>
-        <w:fldChar w:fldCharType="end"/>
-      </w:r>
+      <w:fldSimple w:instr=" SEQ Figure \* ARABIC ">
+        <w:r>
+          <w:rPr>
+            <w:noProof/>
+          </w:rPr>
+          <w:t>3</w:t>
+        </w:r>
+      </w:fldSimple>
       <w:r>
         <w:t xml:space="preserve"> Two different classes (circle and triangle) in juxtaposition. The color indicates predicted class labels (blue=circle, pink=triangle) As there is some crossover between the classes, the decision boundary does not perfectly separate the data. This means some triangles have blue color and one circle pink color. As this is a vector graphic, you can zoom in for a clearer </w:t>
       </w:r>
@@ -10994,6 +10936,9 @@
         <w:keepNext/>
       </w:pPr>
       <w:r>
+        <w:rPr>
+          <w:noProof/>
+        </w:rPr>
         <w:drawing>
           <wp:inline distT="0" distB="0" distL="0" distR="0" wp14:anchorId="0003FC67" wp14:editId="1FD21938">
             <wp:extent cx="5943600" cy="3028315"/>
@@ -11044,38 +10989,159 @@
       <w:r>
         <w:t xml:space="preserve">Figure </w:t>
       </w:r>
-      <w:fldSimple w:instr=" SEQ Figure \* ARABIC ">
-        <w:r>
+      <w:r>
+        <w:rPr>
+          <w:noProof/>
+        </w:rPr>
+        <w:fldChar w:fldCharType="begin"/>
+      </w:r>
+      <w:r>
+        <w:rPr>
+          <w:noProof/>
+        </w:rPr>
+        <w:instrText xml:space="preserve"> SEQ Figure \* ARABIC </w:instrText>
+      </w:r>
+      <w:r>
+        <w:rPr>
+          <w:noProof/>
+        </w:rPr>
+        <w:fldChar w:fldCharType="separate"/>
+      </w:r>
+      <w:r>
+        <w:rPr>
+          <w:noProof/>
+        </w:rPr>
+        <w:t>4</w:t>
+      </w:r>
+      <w:r>
+        <w:rPr>
+          <w:noProof/>
+        </w:rPr>
+        <w:fldChar w:fldCharType="end"/>
+      </w:r>
+      <w:r>
+        <w:t xml:space="preserve"> In this example, there is more interplay between the classes. We see many misclassified triangles.</w:t>
+      </w:r>
+      <w:r>
+        <w:t xml:space="preserve"> As this is a vector graphic, you can zoom in for a clearer </w:t>
+      </w:r>
+      <w:r>
+        <w:t xml:space="preserve">view </w:t>
+      </w:r>
+      <w:r>
+        <w:t>without sacrificing</w:t>
+      </w:r>
+      <w:r>
+        <w:t xml:space="preserve"> image</w:t>
+      </w:r>
+      <w:r>
+        <w:t xml:space="preserve"> quality</w:t>
+      </w:r>
+      <w:r>
+        <w:t>.</w:t>
+      </w:r>
+    </w:p>
+    <w:p>
+      <w:r>
+        <w:lastRenderedPageBreak/>
+        <w:t xml:space="preserve">We call </w:t>
+      </w:r>
+      <m:oMath>
+        <m:r>
           <w:rPr>
-            <w:noProof/>
+            <w:rFonts w:ascii="Cambria Math" w:hAnsi="Cambria Math"/>
           </w:rPr>
-          <w:t>4</w:t>
-        </w:r>
-      </w:fldSimple>
-      <w:r>
-        <w:t xml:space="preserve"> In this example, there is more interplay between the classes. We see many misclassified triangles.</w:t>
-      </w:r>
-      <w:r>
-        <w:t xml:space="preserve"> </w:t>
-      </w:r>
-      <w:r>
-        <w:t xml:space="preserve">As this is a vector graphic, you can zoom in for a clearer </w:t>
-      </w:r>
-      <w:r>
-        <w:t xml:space="preserve">view </w:t>
-      </w:r>
-      <w:r>
-        <w:t>without sacrificing</w:t>
-      </w:r>
-      <w:r>
-        <w:t xml:space="preserve"> image</w:t>
-      </w:r>
-      <w:r>
-        <w:t xml:space="preserve"> quality</w:t>
-      </w:r>
-      <w:r>
-        <w:t>.</w:t>
-      </w:r>
+          <m:t>α</m:t>
+        </m:r>
+      </m:oMath>
+      <w:r>
+        <w:rPr>
+          <w:rFonts w:eastAsiaTheme="minorEastAsia"/>
+        </w:rPr>
+        <w:t xml:space="preserve"> the learn rate</w:t>
+      </w:r>
+      <w:proofErr w:type="gramStart"/>
+      <w:r>
+        <w:rPr>
+          <w:rFonts w:eastAsiaTheme="minorEastAsia"/>
+        </w:rPr>
+        <w:t xml:space="preserve">. </w:t>
+      </w:r>
+      <w:proofErr w:type="gramEnd"/>
+      <w:r>
+        <w:rPr>
+          <w:rFonts w:eastAsiaTheme="minorEastAsia"/>
+        </w:rPr>
+        <w:t xml:space="preserve">If you decrease alpha, the step size becomes slower. This increases computational time but is not detrimental to the overall error in our estimate for </w:t>
+      </w:r>
+      <m:oMath>
+        <m:r>
+          <m:rPr>
+            <m:sty m:val="b"/>
+          </m:rPr>
+          <w:rPr>
+            <w:rFonts w:ascii="Cambria Math" w:eastAsiaTheme="minorEastAsia" w:hAnsi="Cambria Math"/>
+          </w:rPr>
+          <m:t>w</m:t>
+        </m:r>
+      </m:oMath>
+      <w:r>
+        <w:rPr>
+          <w:rFonts w:eastAsiaTheme="minorEastAsia"/>
+        </w:rPr>
+        <w:t xml:space="preserve">. If you set </w:t>
+      </w:r>
+      <m:oMath>
+        <m:r>
+          <w:rPr>
+            <w:rFonts w:ascii="Cambria Math" w:eastAsiaTheme="minorEastAsia" w:hAnsi="Cambria Math"/>
+          </w:rPr>
+          <m:t>α</m:t>
+        </m:r>
+      </m:oMath>
+      <w:r>
+        <w:rPr>
+          <w:rFonts w:eastAsiaTheme="minorEastAsia"/>
+        </w:rPr>
+        <w:t xml:space="preserve"> too large, however, it is possible that the gradient algorithm does diverge. Depending on the topology of </w:t>
+      </w:r>
+      <m:oMath>
+        <m:r>
+          <w:rPr>
+            <w:rFonts w:ascii="Cambria Math" w:eastAsiaTheme="minorEastAsia" w:hAnsi="Cambria Math"/>
+          </w:rPr>
+          <m:t>E</m:t>
+        </m:r>
+        <m:d>
+          <m:dPr>
+            <m:ctrlPr>
+              <w:rPr>
+                <w:rFonts w:ascii="Cambria Math" w:eastAsiaTheme="minorEastAsia" w:hAnsi="Cambria Math"/>
+                <w:i/>
+              </w:rPr>
+            </m:ctrlPr>
+          </m:dPr>
+          <m:e>
+            <m:r>
+              <m:rPr>
+                <m:sty m:val="b"/>
+              </m:rPr>
+              <w:rPr>
+                <w:rFonts w:ascii="Cambria Math" w:eastAsiaTheme="minorEastAsia" w:hAnsi="Cambria Math"/>
+              </w:rPr>
+              <m:t>w</m:t>
+            </m:r>
+          </m:e>
+        </m:d>
+      </m:oMath>
+      <w:r>
+        <w:rPr>
+          <w:rFonts w:eastAsiaTheme="minorEastAsia"/>
+        </w:rPr>
+        <w:t>, a correct step size (i.e. a step size that is not too large) is sometimes impossible to find. For more, google “Stiff problems ODE solvers”.</w:t>
+      </w:r>
+      <w:bookmarkStart w:id="1" w:name="_GoBack"/>
+      <w:bookmarkEnd w:id="1"/>
     </w:p>
     <w:sectPr>
       <w:pgSz w:w="12240" w:h="15840"/>
@@ -12183,7 +12249,7 @@
 </file>
 
 <file path=customXml/itemProps1.xml><?xml version="1.0" encoding="utf-8"?>
-<ds:datastoreItem xmlns:ds="http://schemas.openxmlformats.org/officeDocument/2006/customXml" ds:itemID="{10514584-7E75-426A-9BBA-9AD137F3BBB9}">
+<ds:datastoreItem xmlns:ds="http://schemas.openxmlformats.org/officeDocument/2006/customXml" ds:itemID="{3047171A-66B5-472E-AB23-683B0AB0DFC1}">
   <ds:schemaRefs>
     <ds:schemaRef ds:uri="http://schemas.openxmlformats.org/officeDocument/2006/bibliography"/>
   </ds:schemaRefs>

</xml_diff>